<commit_message>
merging the review comments in one file, remove test strategy duplicates
</commit_message>
<xml_diff>
--- a/PM/PMP/learning hub test strategy.docx
+++ b/PM/PMP/learning hub test strategy.docx
@@ -1,6 +1,6 @@
 
 <file path=word/document.xml><?xml version="1.0" encoding="utf-8"?>
-<w:document xmlns:wpc="http://schemas.microsoft.com/office/word/2010/wordprocessingCanvas" xmlns:cx="http://schemas.microsoft.com/office/drawing/2014/chartex" xmlns:cx1="http://schemas.microsoft.com/office/drawing/2015/9/8/chartex" xmlns:cx2="http://schemas.microsoft.com/office/drawing/2015/10/21/chartex" xmlns:cx3="http://schemas.microsoft.com/office/drawing/2016/5/9/chartex" xmlns:cx4="http://schemas.microsoft.com/office/drawing/2016/5/10/chartex" xmlns:cx5="http://schemas.microsoft.com/office/drawing/2016/5/11/chartex" xmlns:cx6="http://schemas.microsoft.com/office/drawing/2016/5/12/chartex" xmlns:cx7="http://schemas.microsoft.com/office/drawing/2016/5/13/chartex" xmlns:cx8="http://schemas.microsoft.com/office/drawing/2016/5/14/chartex" xmlns:mc="http://schemas.openxmlformats.org/markup-compatibility/2006" xmlns:aink="http://schemas.microsoft.com/office/drawing/2016/ink" xmlns:am3d="http://schemas.microsoft.com/office/drawing/2017/model3d" xmlns:o="urn:schemas-microsoft-com:office:office" xmlns:oel="http://schemas.microsoft.com/office/2019/extlst" xmlns:r="http://schemas.openxmlformats.org/officeDocument/2006/relationships" xmlns:m="http://schemas.openxmlformats.org/officeDocument/2006/math" xmlns:v="urn:schemas-microsoft-com:vml" xmlns:wp14="http://schemas.microsoft.com/office/word/2010/wordprocessingDrawing" xmlns:wp="http://schemas.openxmlformats.org/drawingml/2006/wordprocessingDrawing" xmlns:w10="urn:schemas-microsoft-com:office:word" xmlns:w="http://schemas.openxmlformats.org/wordprocessingml/2006/main" xmlns:w14="http://schemas.microsoft.com/office/word/2010/wordml" xmlns:w15="http://schemas.microsoft.com/office/word/2012/wordml" xmlns:w16cex="http://schemas.microsoft.com/office/word/2018/wordml/cex" xmlns:w16cid="http://schemas.microsoft.com/office/word/2016/wordml/cid" xmlns:w16="http://schemas.microsoft.com/office/word/2018/wordml" xmlns:w16sdtdh="http://schemas.microsoft.com/office/word/2020/wordml/sdtdatahash" xmlns:w16se="http://schemas.microsoft.com/office/word/2015/wordml/symex" xmlns:wpg="http://schemas.microsoft.com/office/word/2010/wordprocessingGroup" xmlns:wpi="http://schemas.microsoft.com/office/word/2010/wordprocessingInk" xmlns:wne="http://schemas.microsoft.com/office/word/2006/wordml" xmlns:wps="http://schemas.microsoft.com/office/word/2010/wordprocessingShape" mc:Ignorable="w14 w15 w16se w16cid w16 w16cex w16sdtdh wp14">
+<w:document xmlns:wpc="http://schemas.microsoft.com/office/word/2010/wordprocessingCanvas" xmlns:cx="http://schemas.microsoft.com/office/drawing/2014/chartex" xmlns:cx1="http://schemas.microsoft.com/office/drawing/2015/9/8/chartex" xmlns:cx2="http://schemas.microsoft.com/office/drawing/2015/10/21/chartex" xmlns:cx3="http://schemas.microsoft.com/office/drawing/2016/5/9/chartex" xmlns:cx4="http://schemas.microsoft.com/office/drawing/2016/5/10/chartex" xmlns:cx5="http://schemas.microsoft.com/office/drawing/2016/5/11/chartex" xmlns:cx6="http://schemas.microsoft.com/office/drawing/2016/5/12/chartex" xmlns:cx7="http://schemas.microsoft.com/office/drawing/2016/5/13/chartex" xmlns:cx8="http://schemas.microsoft.com/office/drawing/2016/5/14/chartex" xmlns:mc="http://schemas.openxmlformats.org/markup-compatibility/2006" xmlns:aink="http://schemas.microsoft.com/office/drawing/2016/ink" xmlns:am3d="http://schemas.microsoft.com/office/drawing/2017/model3d" xmlns:o="urn:schemas-microsoft-com:office:office" xmlns:r="http://schemas.openxmlformats.org/officeDocument/2006/relationships" xmlns:m="http://schemas.openxmlformats.org/officeDocument/2006/math" xmlns:v="urn:schemas-microsoft-com:vml" xmlns:wp14="http://schemas.microsoft.com/office/word/2010/wordprocessingDrawing" xmlns:wp="http://schemas.openxmlformats.org/drawingml/2006/wordprocessingDrawing" xmlns:w10="urn:schemas-microsoft-com:office:word" xmlns:w="http://schemas.openxmlformats.org/wordprocessingml/2006/main" xmlns:w14="http://schemas.microsoft.com/office/word/2010/wordml" xmlns:w15="http://schemas.microsoft.com/office/word/2012/wordml" xmlns:w16cid="http://schemas.microsoft.com/office/word/2016/wordml/cid" xmlns:w16se="http://schemas.microsoft.com/office/word/2015/wordml/symex" xmlns:wpg="http://schemas.microsoft.com/office/word/2010/wordprocessingGroup" xmlns:wpi="http://schemas.microsoft.com/office/word/2010/wordprocessingInk" xmlns:wne="http://schemas.microsoft.com/office/word/2006/wordml" xmlns:wps="http://schemas.microsoft.com/office/word/2010/wordprocessingShape" mc:Ignorable="w14 w15 w16se w16cid wp14">
   <w:body>
     <w:p>
       <w:pPr>
@@ -1293,14 +1293,14 @@
         <w:pStyle w:val="Heading1"/>
         <w:spacing w:after="0"/>
       </w:pPr>
-      <w:bookmarkStart w:id="0" w:name="_Toc471127878"/>
-      <w:bookmarkStart w:id="1" w:name="_Toc468348597"/>
-      <w:bookmarkStart w:id="2" w:name="_Toc471127874"/>
+      <w:bookmarkStart w:id="0" w:name="_Toc468348597"/>
+      <w:bookmarkStart w:id="1" w:name="_Toc471127874"/>
+      <w:bookmarkStart w:id="2" w:name="_Toc471127878"/>
       <w:r>
         <w:t>Revision History</w:t>
       </w:r>
+      <w:bookmarkEnd w:id="0"/>
       <w:bookmarkEnd w:id="1"/>
-      <w:bookmarkEnd w:id="2"/>
     </w:p>
     <w:p/>
     <w:tbl>
@@ -1421,6 +1421,13 @@
             <w:pPr>
               <w:spacing w:after="0"/>
             </w:pPr>
+            <w:bookmarkStart w:id="3" w:name="_GoBack" w:colFirst="0" w:colLast="2"/>
+            <w:r>
+              <w:rPr>
+                <w:rFonts w:ascii="Droid Sans" w:eastAsia="Droid Sans" w:hAnsi="Droid Sans" w:cs="Droid Sans"/>
+              </w:rPr>
+              <w:t>Version 1</w:t>
+            </w:r>
           </w:p>
         </w:tc>
         <w:tc>
@@ -1431,6 +1438,20 @@
             <w:pPr>
               <w:spacing w:after="0"/>
             </w:pPr>
+            <w:r>
+              <w:rPr>
+                <w:rFonts w:hint="cs"/>
+                <w:rtl/>
+                <w:lang w:bidi="ar-EG"/>
+              </w:rPr>
+              <w:t>2</w:t>
+            </w:r>
+            <w:r>
+              <w:rPr>
+                <w:lang w:bidi="ar-EG"/>
+              </w:rPr>
+              <w:t>4/2/2023</w:t>
+            </w:r>
           </w:p>
         </w:tc>
         <w:tc>
@@ -1441,6 +1462,12 @@
             <w:pPr>
               <w:spacing w:after="0"/>
             </w:pPr>
+            <w:r>
+              <w:rPr>
+                <w:lang w:bidi="ar-EG"/>
+              </w:rPr>
+              <w:t>Hasnaa Ahmed</w:t>
+            </w:r>
           </w:p>
         </w:tc>
         <w:tc>
@@ -1454,6 +1481,7 @@
           </w:p>
         </w:tc>
       </w:tr>
+      <w:bookmarkEnd w:id="3"/>
       <w:tr>
         <w:trPr>
           <w:trHeight w:val="530"/>
@@ -1564,7 +1592,7 @@
       <w:r>
         <w:t>Project Overview</w:t>
       </w:r>
-      <w:bookmarkEnd w:id="0"/>
+      <w:bookmarkEnd w:id="2"/>
     </w:p>
     <w:p>
       <w:pPr>
@@ -1588,18 +1616,8 @@
           <w:sz w:val="28"/>
           <w:szCs w:val="28"/>
         </w:rPr>
-        <w:t xml:space="preserve">Learning hub is a web platform that will provide tons of information so users can receive and explore knowledge in different life domain and also to be part of the community to contribute and share their </w:t>
+        <w:t>Learning hub is a web platform that will provide tons of information so users can receive and explore knowledge in different life domain and also to be part of the community to contribute and share their knowledge</w:t>
       </w:r>
-      <w:proofErr w:type="gramStart"/>
-      <w:r>
-        <w:rPr>
-          <w:rFonts w:asciiTheme="majorBidi" w:hAnsiTheme="majorBidi" w:cstheme="majorBidi"/>
-          <w:sz w:val="28"/>
-          <w:szCs w:val="28"/>
-        </w:rPr>
-        <w:t>knowledge</w:t>
-      </w:r>
-      <w:proofErr w:type="gramEnd"/>
     </w:p>
     <w:p>
       <w:pPr>
@@ -1643,7 +1661,7 @@
         <w:pStyle w:val="Heading1"/>
         <w:spacing w:after="0"/>
       </w:pPr>
-      <w:bookmarkStart w:id="3" w:name="_Toc471127879"/>
+      <w:bookmarkStart w:id="4" w:name="_Toc471127879"/>
       <w:r>
         <w:lastRenderedPageBreak/>
         <w:t xml:space="preserve">Test </w:t>
@@ -1654,7 +1672,7 @@
       <w:r>
         <w:t xml:space="preserve"> Purpose</w:t>
       </w:r>
-      <w:bookmarkEnd w:id="3"/>
+      <w:bookmarkEnd w:id="4"/>
     </w:p>
     <w:p>
       <w:pPr>
@@ -1696,16 +1714,16 @@
         <w:pStyle w:val="Heading1"/>
         <w:spacing w:after="0"/>
       </w:pPr>
-      <w:bookmarkStart w:id="4" w:name="_Toc241292305"/>
-      <w:bookmarkStart w:id="5" w:name="_Toc471127890"/>
+      <w:bookmarkStart w:id="5" w:name="_Toc241292305"/>
+      <w:bookmarkStart w:id="6" w:name="_Toc471127890"/>
       <w:r>
         <w:t>Test E</w:t>
       </w:r>
       <w:r>
         <w:t>nvironment</w:t>
       </w:r>
-      <w:bookmarkEnd w:id="4"/>
       <w:bookmarkEnd w:id="5"/>
+      <w:bookmarkEnd w:id="6"/>
       <w:r>
         <w:t>s</w:t>
       </w:r>
@@ -1727,16 +1745,7 @@
           <w:sz w:val="32"/>
           <w:szCs w:val="32"/>
         </w:rPr>
-        <w:t xml:space="preserve">when creating test </w:t>
-      </w:r>
-      <w:r>
-        <w:rPr>
-          <w:rFonts w:asciiTheme="majorBidi" w:hAnsiTheme="majorBidi" w:cstheme="majorBidi"/>
-          <w:color w:val="1B2331"/>
-          <w:sz w:val="32"/>
-          <w:szCs w:val="32"/>
-        </w:rPr>
-        <w:t>environments, we must:</w:t>
+        <w:t>when creating test environments, we must:</w:t>
       </w:r>
     </w:p>
     <w:p>
@@ -1814,17 +1823,7 @@
           <w:szCs w:val="28"/>
           <w:lang w:val="en-GB" w:eastAsia="en-GB"/>
         </w:rPr>
-        <w:t>Select the right</w:t>
-      </w:r>
-      <w:r>
-        <w:rPr>
-          <w:rFonts w:asciiTheme="majorBidi" w:eastAsia="Times New Roman" w:hAnsiTheme="majorBidi" w:cstheme="majorBidi"/>
-          <w:color w:val="1B2331"/>
-          <w:sz w:val="28"/>
-          <w:szCs w:val="28"/>
-          <w:lang w:val="en-GB" w:eastAsia="en-GB"/>
-        </w:rPr>
-        <w:t xml:space="preserve"> browsers.</w:t>
+        <w:t>Select the right browsers.</w:t>
       </w:r>
     </w:p>
     <w:p>
@@ -1850,17 +1849,7 @@
           <w:szCs w:val="28"/>
           <w:lang w:val="en-GB" w:eastAsia="en-GB"/>
         </w:rPr>
-        <w:t>Select the right hardware and operating system</w:t>
-      </w:r>
-      <w:r>
-        <w:rPr>
-          <w:rFonts w:asciiTheme="majorBidi" w:eastAsia="Times New Roman" w:hAnsiTheme="majorBidi" w:cstheme="majorBidi"/>
-          <w:color w:val="1B2331"/>
-          <w:sz w:val="28"/>
-          <w:szCs w:val="28"/>
-          <w:lang w:val="en-GB" w:eastAsia="en-GB"/>
-        </w:rPr>
-        <w:t>.</w:t>
+        <w:t>Select the right hardware and operating system.</w:t>
       </w:r>
     </w:p>
     <w:p>
@@ -1886,17 +1875,7 @@
           <w:szCs w:val="28"/>
           <w:lang w:val="en-GB" w:eastAsia="en-GB"/>
         </w:rPr>
-        <w:t>Configure the network</w:t>
-      </w:r>
-      <w:r>
-        <w:rPr>
-          <w:rFonts w:asciiTheme="majorBidi" w:eastAsia="Times New Roman" w:hAnsiTheme="majorBidi" w:cstheme="majorBidi"/>
-          <w:color w:val="1B2331"/>
-          <w:sz w:val="28"/>
-          <w:szCs w:val="28"/>
-          <w:lang w:val="en-GB" w:eastAsia="en-GB"/>
-        </w:rPr>
-        <w:t>.</w:t>
+        <w:t>Configure the network.</w:t>
       </w:r>
     </w:p>
     <w:p>
@@ -1911,16 +1890,16 @@
         <w:pStyle w:val="Heading1"/>
         <w:spacing w:after="0"/>
       </w:pPr>
-      <w:bookmarkStart w:id="6" w:name="_Toc241292308"/>
-      <w:bookmarkStart w:id="7" w:name="_Toc471127892"/>
+      <w:bookmarkStart w:id="7" w:name="_Toc241292308"/>
+      <w:bookmarkStart w:id="8" w:name="_Toc471127892"/>
       <w:r>
         <w:t>T</w:t>
       </w:r>
       <w:r>
         <w:t>est Data</w:t>
       </w:r>
-      <w:bookmarkEnd w:id="6"/>
       <w:bookmarkEnd w:id="7"/>
+      <w:bookmarkEnd w:id="8"/>
       <w:r>
         <w:t xml:space="preserve"> </w:t>
       </w:r>
@@ -2035,6 +2014,7 @@
           <w:rFonts w:ascii="Arial" w:hAnsi="Arial" w:cs="Arial"/>
           <w:color w:val="202124"/>
         </w:rPr>
+        <w:lastRenderedPageBreak/>
         <w:t>erroneous data - data that the program cannot process and should not accept.</w:t>
       </w:r>
     </w:p>
@@ -2152,16 +2132,16 @@
           <w:lang w:val="en-AU"/>
         </w:rPr>
       </w:pPr>
-      <w:bookmarkStart w:id="8" w:name="_Toc458442844"/>
-      <w:bookmarkStart w:id="9" w:name="_Toc471127893"/>
+      <w:bookmarkStart w:id="9" w:name="_Toc458442844"/>
+      <w:bookmarkStart w:id="10" w:name="_Toc471127893"/>
       <w:r>
         <w:rPr>
           <w:lang w:val="en-AU"/>
         </w:rPr>
         <w:t>Test Users</w:t>
       </w:r>
-      <w:bookmarkEnd w:id="8"/>
       <w:bookmarkEnd w:id="9"/>
+      <w:bookmarkEnd w:id="10"/>
     </w:p>
     <w:p>
       <w:pPr>
@@ -2246,7 +2226,7 @@
               </wp:anchor>
             </w:drawing>
           </mc:Choice>
-          <mc:Fallback>
+          <mc:Fallback xmlns:w16sdtdh="http://schemas.microsoft.com/office/word/2020/wordml/sdtdatahash" xmlns:w16="http://schemas.microsoft.com/office/word/2018/wordml" xmlns:w16cex="http://schemas.microsoft.com/office/word/2018/wordml/cex" xmlns:oel="http://schemas.microsoft.com/office/2019/extlst">
             <w:pict>
               <v:shapetype w14:anchorId="1CB2BA22" id="_x0000_t120" coordsize="21600,21600" o:spt="120" path="m10800,qx,10800,10800,21600,21600,10800,10800,xe">
                 <v:path gradientshapeok="t" o:connecttype="custom" o:connectlocs="10800,0;3163,3163;0,10800;3163,18437;10800,21600;18437,18437;21600,10800;18437,3163" textboxrect="3163,3163,18437,18437"/>
@@ -2263,13 +2243,13 @@
       <w:pPr>
         <w:pStyle w:val="Heading1"/>
       </w:pPr>
-      <w:bookmarkStart w:id="10" w:name="_Toc347303910"/>
-      <w:bookmarkStart w:id="11" w:name="_Toc471127896"/>
+      <w:bookmarkStart w:id="11" w:name="_Toc347303910"/>
+      <w:bookmarkStart w:id="12" w:name="_Toc471127896"/>
       <w:r>
         <w:t>Roles and Responsibilities for Test Events</w:t>
       </w:r>
-      <w:bookmarkEnd w:id="10"/>
       <w:bookmarkEnd w:id="11"/>
+      <w:bookmarkEnd w:id="12"/>
     </w:p>
     <w:tbl>
       <w:tblPr>
@@ -2983,31 +2963,30 @@
         <w:pStyle w:val="Heading1"/>
         <w:spacing w:after="0"/>
       </w:pPr>
-      <w:bookmarkStart w:id="12" w:name="_Toc458442857"/>
-      <w:bookmarkStart w:id="13" w:name="_Toc471127897"/>
+      <w:bookmarkStart w:id="13" w:name="_Toc458442857"/>
+      <w:bookmarkStart w:id="14" w:name="_Toc471127897"/>
       <w:r>
-        <w:lastRenderedPageBreak/>
         <w:t xml:space="preserve">Test </w:t>
       </w:r>
-      <w:bookmarkEnd w:id="12"/>
+      <w:bookmarkEnd w:id="13"/>
       <w:r>
         <w:t>Types</w:t>
       </w:r>
-      <w:bookmarkEnd w:id="13"/>
+      <w:bookmarkEnd w:id="14"/>
     </w:p>
     <w:p>
       <w:pPr>
         <w:pStyle w:val="Heading2"/>
         <w:spacing w:after="0"/>
       </w:pPr>
-      <w:bookmarkStart w:id="14" w:name="_Toc471127900"/>
+      <w:bookmarkStart w:id="15" w:name="_Toc471127900"/>
       <w:r>
         <w:t xml:space="preserve">System </w:t>
       </w:r>
       <w:r>
         <w:t>Test</w:t>
       </w:r>
-      <w:bookmarkEnd w:id="14"/>
+      <w:bookmarkEnd w:id="15"/>
       <w:r>
         <w:t>ing</w:t>
       </w:r>
@@ -3563,12 +3542,11 @@
         <w:pStyle w:val="Heading2"/>
         <w:spacing w:after="0"/>
       </w:pPr>
-      <w:bookmarkStart w:id="15" w:name="_Toc471127901"/>
+      <w:bookmarkStart w:id="16" w:name="_Toc471127901"/>
       <w:r>
-        <w:lastRenderedPageBreak/>
         <w:t>User Acceptance Test (UAT)</w:t>
       </w:r>
-      <w:bookmarkEnd w:id="15"/>
+      <w:bookmarkEnd w:id="16"/>
     </w:p>
     <w:p>
       <w:pPr>
@@ -4080,7 +4058,7 @@
         </w:numPr>
         <w:ind w:left="580"/>
       </w:pPr>
-      <w:bookmarkStart w:id="16" w:name="_Toc471127931"/>
+      <w:bookmarkStart w:id="17" w:name="_Toc471127931"/>
     </w:p>
     <w:p/>
     <w:p/>
@@ -4091,10 +4069,9 @@
         <w:pStyle w:val="Heading1"/>
       </w:pPr>
       <w:r>
-        <w:lastRenderedPageBreak/>
         <w:t>Test Deliverables</w:t>
       </w:r>
-      <w:bookmarkEnd w:id="16"/>
+      <w:bookmarkEnd w:id="17"/>
     </w:p>
     <w:p>
       <w:pPr>
@@ -4236,16 +4213,16 @@
         <w:pStyle w:val="Heading1"/>
         <w:spacing w:after="0"/>
       </w:pPr>
-      <w:bookmarkStart w:id="17" w:name="_Toc458442896"/>
-      <w:bookmarkStart w:id="18" w:name="_Toc471127933"/>
+      <w:bookmarkStart w:id="18" w:name="_Toc458442896"/>
+      <w:bookmarkStart w:id="19" w:name="_Toc471127933"/>
       <w:r>
         <w:t xml:space="preserve">Project Testing Related </w:t>
       </w:r>
       <w:r>
         <w:t>Tools</w:t>
       </w:r>
-      <w:bookmarkEnd w:id="17"/>
       <w:bookmarkEnd w:id="18"/>
+      <w:bookmarkEnd w:id="19"/>
     </w:p>
     <w:p/>
     <w:p/>
@@ -4656,16 +4633,15 @@
       <w:pPr>
         <w:pStyle w:val="Heading1"/>
       </w:pPr>
-      <w:bookmarkStart w:id="19" w:name="_Toc219014069"/>
-      <w:bookmarkStart w:id="20" w:name="_Toc372203555"/>
-      <w:bookmarkStart w:id="21" w:name="_Toc471127934"/>
+      <w:bookmarkStart w:id="20" w:name="_Toc219014069"/>
+      <w:bookmarkStart w:id="21" w:name="_Toc372203555"/>
+      <w:bookmarkStart w:id="22" w:name="_Toc471127934"/>
       <w:r>
-        <w:lastRenderedPageBreak/>
         <w:t>Defect Management</w:t>
       </w:r>
-      <w:bookmarkEnd w:id="19"/>
       <w:bookmarkEnd w:id="20"/>
       <w:bookmarkEnd w:id="21"/>
+      <w:bookmarkEnd w:id="22"/>
     </w:p>
     <w:p>
       <w:pPr>
@@ -4690,17 +4666,17 @@
       <w:pPr>
         <w:pStyle w:val="Heading2"/>
       </w:pPr>
-      <w:bookmarkStart w:id="22" w:name="_Toc349129569"/>
-      <w:bookmarkStart w:id="23" w:name="_Toc365290445"/>
-      <w:bookmarkStart w:id="24" w:name="_Toc372203557"/>
-      <w:bookmarkStart w:id="25" w:name="_Toc471127937"/>
+      <w:bookmarkStart w:id="23" w:name="_Toc349129569"/>
+      <w:bookmarkStart w:id="24" w:name="_Toc365290445"/>
+      <w:bookmarkStart w:id="25" w:name="_Toc372203557"/>
+      <w:bookmarkStart w:id="26" w:name="_Toc471127937"/>
       <w:r>
         <w:t>Defect reporting and resolution process</w:t>
       </w:r>
-      <w:bookmarkEnd w:id="22"/>
       <w:bookmarkEnd w:id="23"/>
       <w:bookmarkEnd w:id="24"/>
       <w:bookmarkEnd w:id="25"/>
+      <w:bookmarkEnd w:id="26"/>
     </w:p>
     <w:p>
       <w:pPr>
@@ -4844,18 +4820,17 @@
       <w:pPr>
         <w:pStyle w:val="Heading2"/>
       </w:pPr>
-      <w:bookmarkStart w:id="26" w:name="_Toc348684757"/>
-      <w:bookmarkStart w:id="27" w:name="_Toc365290447"/>
-      <w:bookmarkStart w:id="28" w:name="_Toc372203559"/>
-      <w:bookmarkStart w:id="29" w:name="_Toc471127939"/>
+      <w:bookmarkStart w:id="27" w:name="_Toc348684757"/>
+      <w:bookmarkStart w:id="28" w:name="_Toc365290447"/>
+      <w:bookmarkStart w:id="29" w:name="_Toc372203559"/>
+      <w:bookmarkStart w:id="30" w:name="_Toc471127939"/>
       <w:r>
-        <w:lastRenderedPageBreak/>
         <w:t>Defect severity definitions</w:t>
       </w:r>
-      <w:bookmarkEnd w:id="26"/>
       <w:bookmarkEnd w:id="27"/>
       <w:bookmarkEnd w:id="28"/>
       <w:bookmarkEnd w:id="29"/>
+      <w:bookmarkEnd w:id="30"/>
     </w:p>
     <w:tbl>
       <w:tblPr>
@@ -5201,30 +5176,25 @@
       <w:pPr>
         <w:pStyle w:val="Heading2"/>
       </w:pPr>
-      <w:bookmarkStart w:id="30" w:name="_Toc348684758"/>
-      <w:bookmarkStart w:id="31" w:name="_Toc365290448"/>
-      <w:bookmarkStart w:id="32" w:name="_Toc372203560"/>
-      <w:bookmarkStart w:id="33" w:name="_Toc471127940"/>
+      <w:bookmarkStart w:id="31" w:name="_Toc348684758"/>
+      <w:bookmarkStart w:id="32" w:name="_Toc365290448"/>
+      <w:bookmarkStart w:id="33" w:name="_Toc372203560"/>
+      <w:bookmarkStart w:id="34" w:name="_Toc471127940"/>
       <w:r>
         <w:t>Defect life cycle stage</w:t>
       </w:r>
-      <w:bookmarkEnd w:id="30"/>
       <w:bookmarkEnd w:id="31"/>
       <w:bookmarkEnd w:id="32"/>
       <w:bookmarkEnd w:id="33"/>
+      <w:bookmarkEnd w:id="34"/>
     </w:p>
     <w:p>
       <w:pPr>
         <w:jc w:val="both"/>
       </w:pPr>
       <w:r>
-        <w:t xml:space="preserve">As part of the Defect Life Cycle definition and Defect Management process, various Defect stages will be identified as mentioned </w:t>
+        <w:t>As part of the Defect Life Cycle definition and Defect Management process, various Defect stages will be identified as mentioned below</w:t>
       </w:r>
-      <w:proofErr w:type="gramStart"/>
-      <w:r>
-        <w:t>below</w:t>
-      </w:r>
-      <w:proofErr w:type="gramEnd"/>
     </w:p>
     <w:tbl>
       <w:tblPr>
@@ -5617,7 +5587,6 @@
                 <w:rFonts w:cs="Arial"/>
                 <w:szCs w:val="20"/>
               </w:rPr>
-              <w:lastRenderedPageBreak/>
               <w:t>Rejected</w:t>
             </w:r>
           </w:p>
@@ -6367,7 +6336,7 @@
 </file>
 
 <file path=word/endnotes.xml><?xml version="1.0" encoding="utf-8"?>
-<w:endnotes xmlns:wpc="http://schemas.microsoft.com/office/word/2010/wordprocessingCanvas" xmlns:cx="http://schemas.microsoft.com/office/drawing/2014/chartex" xmlns:cx1="http://schemas.microsoft.com/office/drawing/2015/9/8/chartex" xmlns:cx2="http://schemas.microsoft.com/office/drawing/2015/10/21/chartex" xmlns:cx3="http://schemas.microsoft.com/office/drawing/2016/5/9/chartex" xmlns:cx4="http://schemas.microsoft.com/office/drawing/2016/5/10/chartex" xmlns:cx5="http://schemas.microsoft.com/office/drawing/2016/5/11/chartex" xmlns:cx6="http://schemas.microsoft.com/office/drawing/2016/5/12/chartex" xmlns:cx7="http://schemas.microsoft.com/office/drawing/2016/5/13/chartex" xmlns:cx8="http://schemas.microsoft.com/office/drawing/2016/5/14/chartex" xmlns:mc="http://schemas.openxmlformats.org/markup-compatibility/2006" xmlns:aink="http://schemas.microsoft.com/office/drawing/2016/ink" xmlns:am3d="http://schemas.microsoft.com/office/drawing/2017/model3d" xmlns:o="urn:schemas-microsoft-com:office:office" xmlns:oel="http://schemas.microsoft.com/office/2019/extlst" xmlns:r="http://schemas.openxmlformats.org/officeDocument/2006/relationships" xmlns:m="http://schemas.openxmlformats.org/officeDocument/2006/math" xmlns:v="urn:schemas-microsoft-com:vml" xmlns:wp14="http://schemas.microsoft.com/office/word/2010/wordprocessingDrawing" xmlns:wp="http://schemas.openxmlformats.org/drawingml/2006/wordprocessingDrawing" xmlns:w10="urn:schemas-microsoft-com:office:word" xmlns:w="http://schemas.openxmlformats.org/wordprocessingml/2006/main" xmlns:w14="http://schemas.microsoft.com/office/word/2010/wordml" xmlns:w15="http://schemas.microsoft.com/office/word/2012/wordml" xmlns:w16cex="http://schemas.microsoft.com/office/word/2018/wordml/cex" xmlns:w16cid="http://schemas.microsoft.com/office/word/2016/wordml/cid" xmlns:w16="http://schemas.microsoft.com/office/word/2018/wordml" xmlns:w16sdtdh="http://schemas.microsoft.com/office/word/2020/wordml/sdtdatahash" xmlns:w16se="http://schemas.microsoft.com/office/word/2015/wordml/symex" xmlns:wpg="http://schemas.microsoft.com/office/word/2010/wordprocessingGroup" xmlns:wpi="http://schemas.microsoft.com/office/word/2010/wordprocessingInk" xmlns:wne="http://schemas.microsoft.com/office/word/2006/wordml" xmlns:wps="http://schemas.microsoft.com/office/word/2010/wordprocessingShape" mc:Ignorable="w14 w15 w16se w16cid w16 w16cex w16sdtdh wp14">
+<w:endnotes xmlns:wpc="http://schemas.microsoft.com/office/word/2010/wordprocessingCanvas" xmlns:cx="http://schemas.microsoft.com/office/drawing/2014/chartex" xmlns:cx1="http://schemas.microsoft.com/office/drawing/2015/9/8/chartex" xmlns:cx2="http://schemas.microsoft.com/office/drawing/2015/10/21/chartex" xmlns:cx3="http://schemas.microsoft.com/office/drawing/2016/5/9/chartex" xmlns:cx4="http://schemas.microsoft.com/office/drawing/2016/5/10/chartex" xmlns:cx5="http://schemas.microsoft.com/office/drawing/2016/5/11/chartex" xmlns:cx6="http://schemas.microsoft.com/office/drawing/2016/5/12/chartex" xmlns:cx7="http://schemas.microsoft.com/office/drawing/2016/5/13/chartex" xmlns:cx8="http://schemas.microsoft.com/office/drawing/2016/5/14/chartex" xmlns:mc="http://schemas.openxmlformats.org/markup-compatibility/2006" xmlns:aink="http://schemas.microsoft.com/office/drawing/2016/ink" xmlns:am3d="http://schemas.microsoft.com/office/drawing/2017/model3d" xmlns:o="urn:schemas-microsoft-com:office:office" xmlns:r="http://schemas.openxmlformats.org/officeDocument/2006/relationships" xmlns:m="http://schemas.openxmlformats.org/officeDocument/2006/math" xmlns:v="urn:schemas-microsoft-com:vml" xmlns:wp14="http://schemas.microsoft.com/office/word/2010/wordprocessingDrawing" xmlns:wp="http://schemas.openxmlformats.org/drawingml/2006/wordprocessingDrawing" xmlns:w10="urn:schemas-microsoft-com:office:word" xmlns:w="http://schemas.openxmlformats.org/wordprocessingml/2006/main" xmlns:w14="http://schemas.microsoft.com/office/word/2010/wordml" xmlns:w15="http://schemas.microsoft.com/office/word/2012/wordml" xmlns:w16cid="http://schemas.microsoft.com/office/word/2016/wordml/cid" xmlns:w16se="http://schemas.microsoft.com/office/word/2015/wordml/symex" xmlns:wpg="http://schemas.microsoft.com/office/word/2010/wordprocessingGroup" xmlns:wpi="http://schemas.microsoft.com/office/word/2010/wordprocessingInk" xmlns:wne="http://schemas.microsoft.com/office/word/2006/wordml" xmlns:wps="http://schemas.microsoft.com/office/word/2010/wordprocessingShape" mc:Ignorable="w14 w15 w16se w16cid wp14">
   <w:endnote w:type="separator" w:id="-1">
     <w:p>
       <w:pPr>
@@ -6392,7 +6361,7 @@
 </file>
 
 <file path=word/footer1.xml><?xml version="1.0" encoding="utf-8"?>
-<w:ftr xmlns:wpc="http://schemas.microsoft.com/office/word/2010/wordprocessingCanvas" xmlns:cx="http://schemas.microsoft.com/office/drawing/2014/chartex" xmlns:cx1="http://schemas.microsoft.com/office/drawing/2015/9/8/chartex" xmlns:cx2="http://schemas.microsoft.com/office/drawing/2015/10/21/chartex" xmlns:cx3="http://schemas.microsoft.com/office/drawing/2016/5/9/chartex" xmlns:cx4="http://schemas.microsoft.com/office/drawing/2016/5/10/chartex" xmlns:cx5="http://schemas.microsoft.com/office/drawing/2016/5/11/chartex" xmlns:cx6="http://schemas.microsoft.com/office/drawing/2016/5/12/chartex" xmlns:cx7="http://schemas.microsoft.com/office/drawing/2016/5/13/chartex" xmlns:cx8="http://schemas.microsoft.com/office/drawing/2016/5/14/chartex" xmlns:mc="http://schemas.openxmlformats.org/markup-compatibility/2006" xmlns:aink="http://schemas.microsoft.com/office/drawing/2016/ink" xmlns:am3d="http://schemas.microsoft.com/office/drawing/2017/model3d" xmlns:o="urn:schemas-microsoft-com:office:office" xmlns:oel="http://schemas.microsoft.com/office/2019/extlst" xmlns:r="http://schemas.openxmlformats.org/officeDocument/2006/relationships" xmlns:m="http://schemas.openxmlformats.org/officeDocument/2006/math" xmlns:v="urn:schemas-microsoft-com:vml" xmlns:wp14="http://schemas.microsoft.com/office/word/2010/wordprocessingDrawing" xmlns:wp="http://schemas.openxmlformats.org/drawingml/2006/wordprocessingDrawing" xmlns:w10="urn:schemas-microsoft-com:office:word" xmlns:w="http://schemas.openxmlformats.org/wordprocessingml/2006/main" xmlns:w14="http://schemas.microsoft.com/office/word/2010/wordml" xmlns:w15="http://schemas.microsoft.com/office/word/2012/wordml" xmlns:w16cex="http://schemas.microsoft.com/office/word/2018/wordml/cex" xmlns:w16cid="http://schemas.microsoft.com/office/word/2016/wordml/cid" xmlns:w16="http://schemas.microsoft.com/office/word/2018/wordml" xmlns:w16sdtdh="http://schemas.microsoft.com/office/word/2020/wordml/sdtdatahash" xmlns:w16se="http://schemas.microsoft.com/office/word/2015/wordml/symex" xmlns:wpg="http://schemas.microsoft.com/office/word/2010/wordprocessingGroup" xmlns:wpi="http://schemas.microsoft.com/office/word/2010/wordprocessingInk" xmlns:wne="http://schemas.microsoft.com/office/word/2006/wordml" xmlns:wps="http://schemas.microsoft.com/office/word/2010/wordprocessingShape" mc:Ignorable="w14 w15 w16se w16cid w16 w16cex w16sdtdh wp14">
+<w:ftr xmlns:wpc="http://schemas.microsoft.com/office/word/2010/wordprocessingCanvas" xmlns:cx="http://schemas.microsoft.com/office/drawing/2014/chartex" xmlns:cx1="http://schemas.microsoft.com/office/drawing/2015/9/8/chartex" xmlns:cx2="http://schemas.microsoft.com/office/drawing/2015/10/21/chartex" xmlns:cx3="http://schemas.microsoft.com/office/drawing/2016/5/9/chartex" xmlns:cx4="http://schemas.microsoft.com/office/drawing/2016/5/10/chartex" xmlns:cx5="http://schemas.microsoft.com/office/drawing/2016/5/11/chartex" xmlns:cx6="http://schemas.microsoft.com/office/drawing/2016/5/12/chartex" xmlns:cx7="http://schemas.microsoft.com/office/drawing/2016/5/13/chartex" xmlns:cx8="http://schemas.microsoft.com/office/drawing/2016/5/14/chartex" xmlns:mc="http://schemas.openxmlformats.org/markup-compatibility/2006" xmlns:aink="http://schemas.microsoft.com/office/drawing/2016/ink" xmlns:am3d="http://schemas.microsoft.com/office/drawing/2017/model3d" xmlns:o="urn:schemas-microsoft-com:office:office" xmlns:r="http://schemas.openxmlformats.org/officeDocument/2006/relationships" xmlns:m="http://schemas.openxmlformats.org/officeDocument/2006/math" xmlns:v="urn:schemas-microsoft-com:vml" xmlns:wp14="http://schemas.microsoft.com/office/word/2010/wordprocessingDrawing" xmlns:wp="http://schemas.openxmlformats.org/drawingml/2006/wordprocessingDrawing" xmlns:w10="urn:schemas-microsoft-com:office:word" xmlns:w="http://schemas.openxmlformats.org/wordprocessingml/2006/main" xmlns:w14="http://schemas.microsoft.com/office/word/2010/wordml" xmlns:w15="http://schemas.microsoft.com/office/word/2012/wordml" xmlns:w16cid="http://schemas.microsoft.com/office/word/2016/wordml/cid" xmlns:w16se="http://schemas.microsoft.com/office/word/2015/wordml/symex" xmlns:wpg="http://schemas.microsoft.com/office/word/2010/wordprocessingGroup" xmlns:wpi="http://schemas.microsoft.com/office/word/2010/wordprocessingInk" xmlns:wne="http://schemas.microsoft.com/office/word/2006/wordml" xmlns:wps="http://schemas.microsoft.com/office/word/2010/wordprocessingShape" mc:Ignorable="w14 w15 w16se w16cid wp14">
   <w:sdt>
     <w:sdtPr>
       <w:id w:val="543496856"/>
@@ -6445,7 +6414,7 @@
 </file>
 
 <file path=word/footnotes.xml><?xml version="1.0" encoding="utf-8"?>
-<w:footnotes xmlns:wpc="http://schemas.microsoft.com/office/word/2010/wordprocessingCanvas" xmlns:cx="http://schemas.microsoft.com/office/drawing/2014/chartex" xmlns:cx1="http://schemas.microsoft.com/office/drawing/2015/9/8/chartex" xmlns:cx2="http://schemas.microsoft.com/office/drawing/2015/10/21/chartex" xmlns:cx3="http://schemas.microsoft.com/office/drawing/2016/5/9/chartex" xmlns:cx4="http://schemas.microsoft.com/office/drawing/2016/5/10/chartex" xmlns:cx5="http://schemas.microsoft.com/office/drawing/2016/5/11/chartex" xmlns:cx6="http://schemas.microsoft.com/office/drawing/2016/5/12/chartex" xmlns:cx7="http://schemas.microsoft.com/office/drawing/2016/5/13/chartex" xmlns:cx8="http://schemas.microsoft.com/office/drawing/2016/5/14/chartex" xmlns:mc="http://schemas.openxmlformats.org/markup-compatibility/2006" xmlns:aink="http://schemas.microsoft.com/office/drawing/2016/ink" xmlns:am3d="http://schemas.microsoft.com/office/drawing/2017/model3d" xmlns:o="urn:schemas-microsoft-com:office:office" xmlns:oel="http://schemas.microsoft.com/office/2019/extlst" xmlns:r="http://schemas.openxmlformats.org/officeDocument/2006/relationships" xmlns:m="http://schemas.openxmlformats.org/officeDocument/2006/math" xmlns:v="urn:schemas-microsoft-com:vml" xmlns:wp14="http://schemas.microsoft.com/office/word/2010/wordprocessingDrawing" xmlns:wp="http://schemas.openxmlformats.org/drawingml/2006/wordprocessingDrawing" xmlns:w10="urn:schemas-microsoft-com:office:word" xmlns:w="http://schemas.openxmlformats.org/wordprocessingml/2006/main" xmlns:w14="http://schemas.microsoft.com/office/word/2010/wordml" xmlns:w15="http://schemas.microsoft.com/office/word/2012/wordml" xmlns:w16cex="http://schemas.microsoft.com/office/word/2018/wordml/cex" xmlns:w16cid="http://schemas.microsoft.com/office/word/2016/wordml/cid" xmlns:w16="http://schemas.microsoft.com/office/word/2018/wordml" xmlns:w16sdtdh="http://schemas.microsoft.com/office/word/2020/wordml/sdtdatahash" xmlns:w16se="http://schemas.microsoft.com/office/word/2015/wordml/symex" xmlns:wpg="http://schemas.microsoft.com/office/word/2010/wordprocessingGroup" xmlns:wpi="http://schemas.microsoft.com/office/word/2010/wordprocessingInk" xmlns:wne="http://schemas.microsoft.com/office/word/2006/wordml" xmlns:wps="http://schemas.microsoft.com/office/word/2010/wordprocessingShape" mc:Ignorable="w14 w15 w16se w16cid w16 w16cex w16sdtdh wp14">
+<w:footnotes xmlns:wpc="http://schemas.microsoft.com/office/word/2010/wordprocessingCanvas" xmlns:cx="http://schemas.microsoft.com/office/drawing/2014/chartex" xmlns:cx1="http://schemas.microsoft.com/office/drawing/2015/9/8/chartex" xmlns:cx2="http://schemas.microsoft.com/office/drawing/2015/10/21/chartex" xmlns:cx3="http://schemas.microsoft.com/office/drawing/2016/5/9/chartex" xmlns:cx4="http://schemas.microsoft.com/office/drawing/2016/5/10/chartex" xmlns:cx5="http://schemas.microsoft.com/office/drawing/2016/5/11/chartex" xmlns:cx6="http://schemas.microsoft.com/office/drawing/2016/5/12/chartex" xmlns:cx7="http://schemas.microsoft.com/office/drawing/2016/5/13/chartex" xmlns:cx8="http://schemas.microsoft.com/office/drawing/2016/5/14/chartex" xmlns:mc="http://schemas.openxmlformats.org/markup-compatibility/2006" xmlns:aink="http://schemas.microsoft.com/office/drawing/2016/ink" xmlns:am3d="http://schemas.microsoft.com/office/drawing/2017/model3d" xmlns:o="urn:schemas-microsoft-com:office:office" xmlns:r="http://schemas.openxmlformats.org/officeDocument/2006/relationships" xmlns:m="http://schemas.openxmlformats.org/officeDocument/2006/math" xmlns:v="urn:schemas-microsoft-com:vml" xmlns:wp14="http://schemas.microsoft.com/office/word/2010/wordprocessingDrawing" xmlns:wp="http://schemas.openxmlformats.org/drawingml/2006/wordprocessingDrawing" xmlns:w10="urn:schemas-microsoft-com:office:word" xmlns:w="http://schemas.openxmlformats.org/wordprocessingml/2006/main" xmlns:w14="http://schemas.microsoft.com/office/word/2010/wordml" xmlns:w15="http://schemas.microsoft.com/office/word/2012/wordml" xmlns:w16cid="http://schemas.microsoft.com/office/word/2016/wordml/cid" xmlns:w16se="http://schemas.microsoft.com/office/word/2015/wordml/symex" xmlns:wpg="http://schemas.microsoft.com/office/word/2010/wordprocessingGroup" xmlns:wpi="http://schemas.microsoft.com/office/word/2010/wordprocessingInk" xmlns:wne="http://schemas.microsoft.com/office/word/2006/wordml" xmlns:wps="http://schemas.microsoft.com/office/word/2010/wordprocessingShape" mc:Ignorable="w14 w15 w16se w16cid wp14">
   <w:footnote w:type="separator" w:id="-1">
     <w:p>
       <w:pPr>
@@ -6470,7 +6439,7 @@
 </file>
 
 <file path=word/numbering.xml><?xml version="1.0" encoding="utf-8"?>
-<w:numbering xmlns:wpc="http://schemas.microsoft.com/office/word/2010/wordprocessingCanvas" xmlns:cx="http://schemas.microsoft.com/office/drawing/2014/chartex" xmlns:cx1="http://schemas.microsoft.com/office/drawing/2015/9/8/chartex" xmlns:cx2="http://schemas.microsoft.com/office/drawing/2015/10/21/chartex" xmlns:cx3="http://schemas.microsoft.com/office/drawing/2016/5/9/chartex" xmlns:cx4="http://schemas.microsoft.com/office/drawing/2016/5/10/chartex" xmlns:cx5="http://schemas.microsoft.com/office/drawing/2016/5/11/chartex" xmlns:cx6="http://schemas.microsoft.com/office/drawing/2016/5/12/chartex" xmlns:cx7="http://schemas.microsoft.com/office/drawing/2016/5/13/chartex" xmlns:cx8="http://schemas.microsoft.com/office/drawing/2016/5/14/chartex" xmlns:mc="http://schemas.openxmlformats.org/markup-compatibility/2006" xmlns:aink="http://schemas.microsoft.com/office/drawing/2016/ink" xmlns:am3d="http://schemas.microsoft.com/office/drawing/2017/model3d" xmlns:o="urn:schemas-microsoft-com:office:office" xmlns:oel="http://schemas.microsoft.com/office/2019/extlst" xmlns:r="http://schemas.openxmlformats.org/officeDocument/2006/relationships" xmlns:m="http://schemas.openxmlformats.org/officeDocument/2006/math" xmlns:v="urn:schemas-microsoft-com:vml" xmlns:wp14="http://schemas.microsoft.com/office/word/2010/wordprocessingDrawing" xmlns:wp="http://schemas.openxmlformats.org/drawingml/2006/wordprocessingDrawing" xmlns:w10="urn:schemas-microsoft-com:office:word" xmlns:w="http://schemas.openxmlformats.org/wordprocessingml/2006/main" xmlns:w14="http://schemas.microsoft.com/office/word/2010/wordml" xmlns:w15="http://schemas.microsoft.com/office/word/2012/wordml" xmlns:w16cex="http://schemas.microsoft.com/office/word/2018/wordml/cex" xmlns:w16cid="http://schemas.microsoft.com/office/word/2016/wordml/cid" xmlns:w16="http://schemas.microsoft.com/office/word/2018/wordml" xmlns:w16sdtdh="http://schemas.microsoft.com/office/word/2020/wordml/sdtdatahash" xmlns:w16se="http://schemas.microsoft.com/office/word/2015/wordml/symex" xmlns:wpg="http://schemas.microsoft.com/office/word/2010/wordprocessingGroup" xmlns:wpi="http://schemas.microsoft.com/office/word/2010/wordprocessingInk" xmlns:wne="http://schemas.microsoft.com/office/word/2006/wordml" xmlns:wps="http://schemas.microsoft.com/office/word/2010/wordprocessingShape" mc:Ignorable="w14 w15 w16se w16cid w16 w16cex w16sdtdh wp14">
+<w:numbering xmlns:wpc="http://schemas.microsoft.com/office/word/2010/wordprocessingCanvas" xmlns:cx="http://schemas.microsoft.com/office/drawing/2014/chartex" xmlns:cx1="http://schemas.microsoft.com/office/drawing/2015/9/8/chartex" xmlns:cx2="http://schemas.microsoft.com/office/drawing/2015/10/21/chartex" xmlns:cx3="http://schemas.microsoft.com/office/drawing/2016/5/9/chartex" xmlns:cx4="http://schemas.microsoft.com/office/drawing/2016/5/10/chartex" xmlns:cx5="http://schemas.microsoft.com/office/drawing/2016/5/11/chartex" xmlns:cx6="http://schemas.microsoft.com/office/drawing/2016/5/12/chartex" xmlns:cx7="http://schemas.microsoft.com/office/drawing/2016/5/13/chartex" xmlns:cx8="http://schemas.microsoft.com/office/drawing/2016/5/14/chartex" xmlns:mc="http://schemas.openxmlformats.org/markup-compatibility/2006" xmlns:aink="http://schemas.microsoft.com/office/drawing/2016/ink" xmlns:am3d="http://schemas.microsoft.com/office/drawing/2017/model3d" xmlns:o="urn:schemas-microsoft-com:office:office" xmlns:r="http://schemas.openxmlformats.org/officeDocument/2006/relationships" xmlns:m="http://schemas.openxmlformats.org/officeDocument/2006/math" xmlns:v="urn:schemas-microsoft-com:vml" xmlns:wp14="http://schemas.microsoft.com/office/word/2010/wordprocessingDrawing" xmlns:wp="http://schemas.openxmlformats.org/drawingml/2006/wordprocessingDrawing" xmlns:w10="urn:schemas-microsoft-com:office:word" xmlns:w="http://schemas.openxmlformats.org/wordprocessingml/2006/main" xmlns:w14="http://schemas.microsoft.com/office/word/2010/wordml" xmlns:w15="http://schemas.microsoft.com/office/word/2012/wordml" xmlns:w16cid="http://schemas.microsoft.com/office/word/2016/wordml/cid" xmlns:w16se="http://schemas.microsoft.com/office/word/2015/wordml/symex" xmlns:wpg="http://schemas.microsoft.com/office/word/2010/wordprocessingGroup" xmlns:wpi="http://schemas.microsoft.com/office/word/2010/wordprocessingInk" xmlns:wne="http://schemas.microsoft.com/office/word/2006/wordml" xmlns:wps="http://schemas.microsoft.com/office/word/2010/wordprocessingShape" mc:Ignorable="w14 w15 w16se w16cid wp14">
   <w:abstractNum w:abstractNumId="0" w15:restartNumberingAfterBreak="0">
     <w:nsid w:val="FFFFFF7F"/>
     <w:multiLevelType w:val="singleLevel"/>
@@ -9242,95 +9211,95 @@
       </w:rPr>
     </w:lvl>
   </w:abstractNum>
-  <w:num w:numId="1" w16cid:durableId="1521896225">
+  <w:num w:numId="1">
     <w:abstractNumId w:val="18"/>
   </w:num>
-  <w:num w:numId="2" w16cid:durableId="1162547117">
+  <w:num w:numId="2">
     <w:abstractNumId w:val="4"/>
   </w:num>
-  <w:num w:numId="3" w16cid:durableId="912665338">
+  <w:num w:numId="3">
     <w:abstractNumId w:val="7"/>
   </w:num>
-  <w:num w:numId="4" w16cid:durableId="1341784625">
+  <w:num w:numId="4">
     <w:abstractNumId w:val="5"/>
   </w:num>
-  <w:num w:numId="5" w16cid:durableId="1456174787">
+  <w:num w:numId="5">
     <w:abstractNumId w:val="0"/>
     <w:lvlOverride w:ilvl="0">
       <w:startOverride w:val="1"/>
     </w:lvlOverride>
   </w:num>
-  <w:num w:numId="6" w16cid:durableId="1303845846">
+  <w:num w:numId="6">
     <w:abstractNumId w:val="1"/>
   </w:num>
-  <w:num w:numId="7" w16cid:durableId="1678121029">
+  <w:num w:numId="7">
     <w:abstractNumId w:val="0"/>
   </w:num>
-  <w:num w:numId="8" w16cid:durableId="1431850671">
+  <w:num w:numId="8">
     <w:abstractNumId w:val="14"/>
   </w:num>
-  <w:num w:numId="9" w16cid:durableId="606541982">
+  <w:num w:numId="9">
     <w:abstractNumId w:val="20"/>
   </w:num>
-  <w:num w:numId="10" w16cid:durableId="623536421">
+  <w:num w:numId="10">
     <w:abstractNumId w:val="22"/>
   </w:num>
-  <w:num w:numId="11" w16cid:durableId="755906103">
+  <w:num w:numId="11">
     <w:abstractNumId w:val="19"/>
   </w:num>
-  <w:num w:numId="12" w16cid:durableId="1941329380">
+  <w:num w:numId="12">
     <w:abstractNumId w:val="10"/>
   </w:num>
-  <w:num w:numId="13" w16cid:durableId="1607929441">
+  <w:num w:numId="13">
     <w:abstractNumId w:val="3"/>
   </w:num>
-  <w:num w:numId="14" w16cid:durableId="152181832">
+  <w:num w:numId="14">
     <w:abstractNumId w:val="17"/>
   </w:num>
-  <w:num w:numId="15" w16cid:durableId="1513566250">
+  <w:num w:numId="15">
     <w:abstractNumId w:val="9"/>
   </w:num>
-  <w:num w:numId="16" w16cid:durableId="647437313">
+  <w:num w:numId="16">
     <w:abstractNumId w:val="21"/>
   </w:num>
-  <w:num w:numId="17" w16cid:durableId="495343508">
+  <w:num w:numId="17">
     <w:abstractNumId w:val="6"/>
   </w:num>
-  <w:num w:numId="18" w16cid:durableId="1069229689">
+  <w:num w:numId="18">
     <w:abstractNumId w:val="13"/>
   </w:num>
-  <w:num w:numId="19" w16cid:durableId="479275184">
+  <w:num w:numId="19">
     <w:abstractNumId w:val="2"/>
   </w:num>
-  <w:num w:numId="20" w16cid:durableId="1156847575">
+  <w:num w:numId="20">
     <w:abstractNumId w:val="23"/>
   </w:num>
-  <w:num w:numId="21" w16cid:durableId="1515028028">
+  <w:num w:numId="21">
     <w:abstractNumId w:val="8"/>
   </w:num>
-  <w:num w:numId="22" w16cid:durableId="65346082">
+  <w:num w:numId="22">
     <w:abstractNumId w:val="15"/>
   </w:num>
-  <w:num w:numId="23" w16cid:durableId="1986156664">
+  <w:num w:numId="23">
     <w:abstractNumId w:val="11"/>
   </w:num>
-  <w:num w:numId="24" w16cid:durableId="901066909">
+  <w:num w:numId="24">
     <w:abstractNumId w:val="16"/>
   </w:num>
-  <w:num w:numId="25" w16cid:durableId="1489785717">
+  <w:num w:numId="25">
     <w:abstractNumId w:val="24"/>
   </w:num>
-  <w:num w:numId="26" w16cid:durableId="1180970429">
+  <w:num w:numId="26">
     <w:abstractNumId w:val="25"/>
   </w:num>
-  <w:num w:numId="27" w16cid:durableId="2142337737">
+  <w:num w:numId="27">
     <w:abstractNumId w:val="12"/>
   </w:num>
 </w:numbering>
 </file>
 
 <file path=word/styles.xml><?xml version="1.0" encoding="utf-8"?>
-<w:styles xmlns:mc="http://schemas.openxmlformats.org/markup-compatibility/2006" xmlns:r="http://schemas.openxmlformats.org/officeDocument/2006/relationships" xmlns:w="http://schemas.openxmlformats.org/wordprocessingml/2006/main" xmlns:w14="http://schemas.microsoft.com/office/word/2010/wordml" xmlns:w15="http://schemas.microsoft.com/office/word/2012/wordml" xmlns:w16cex="http://schemas.microsoft.com/office/word/2018/wordml/cex" xmlns:w16cid="http://schemas.microsoft.com/office/word/2016/wordml/cid" xmlns:w16="http://schemas.microsoft.com/office/word/2018/wordml" xmlns:w16sdtdh="http://schemas.microsoft.com/office/word/2020/wordml/sdtdatahash" xmlns:w16se="http://schemas.microsoft.com/office/word/2015/wordml/symex" mc:Ignorable="w14 w15 w16se w16cid w16 w16cex w16sdtdh">
+<w:styles xmlns:mc="http://schemas.openxmlformats.org/markup-compatibility/2006" xmlns:r="http://schemas.openxmlformats.org/officeDocument/2006/relationships" xmlns:w="http://schemas.openxmlformats.org/wordprocessingml/2006/main" xmlns:w14="http://schemas.microsoft.com/office/word/2010/wordml" xmlns:w15="http://schemas.microsoft.com/office/word/2012/wordml" xmlns:w16cid="http://schemas.microsoft.com/office/word/2016/wordml/cid" xmlns:w16se="http://schemas.microsoft.com/office/word/2015/wordml/symex" mc:Ignorable="w14 w15 w16se w16cid">
   <w:docDefaults>
     <w:rPrDefault>
       <w:rPr>
@@ -9346,7 +9315,7 @@
       </w:pPr>
     </w:pPrDefault>
   </w:docDefaults>
-  <w:latentStyles w:defLockedState="0" w:defUIPriority="99" w:defSemiHidden="0" w:defUnhideWhenUsed="0" w:defQFormat="0" w:count="376">
+  <w:latentStyles w:defLockedState="0" w:defUIPriority="99" w:defSemiHidden="0" w:defUnhideWhenUsed="0" w:defQFormat="0" w:count="375">
     <w:lsdException w:name="Normal" w:uiPriority="0" w:qFormat="1"/>
     <w:lsdException w:name="heading 1" w:uiPriority="9" w:qFormat="1"/>
     <w:lsdException w:name="heading 2" w:semiHidden="1" w:uiPriority="9" w:unhideWhenUsed="1" w:qFormat="1"/>
@@ -9452,6 +9421,7 @@
     <w:lsdException w:name="HTML Sample" w:semiHidden="1" w:unhideWhenUsed="1"/>
     <w:lsdException w:name="HTML Typewriter" w:semiHidden="1" w:unhideWhenUsed="1"/>
     <w:lsdException w:name="HTML Variable" w:semiHidden="1" w:unhideWhenUsed="1"/>
+    <w:lsdException w:name="Normal Table" w:semiHidden="1" w:unhideWhenUsed="1"/>
     <w:lsdException w:name="annotation subject" w:semiHidden="1" w:unhideWhenUsed="1"/>
     <w:lsdException w:name="No List" w:semiHidden="1" w:unhideWhenUsed="1"/>
     <w:lsdException w:name="Outline List 1" w:semiHidden="1" w:unhideWhenUsed="1"/>
@@ -9494,8 +9464,11 @@
     <w:lsdException w:name="Table Contemporary" w:semiHidden="1" w:unhideWhenUsed="1"/>
     <w:lsdException w:name="Table Elegant" w:semiHidden="1" w:unhideWhenUsed="1"/>
     <w:lsdException w:name="Table Professional" w:semiHidden="1" w:unhideWhenUsed="1"/>
+    <w:lsdException w:name="Table Subtle 1" w:semiHidden="1" w:unhideWhenUsed="1"/>
     <w:lsdException w:name="Table Subtle 2" w:semiHidden="1" w:unhideWhenUsed="1"/>
     <w:lsdException w:name="Table Web 1" w:semiHidden="1" w:unhideWhenUsed="1"/>
+    <w:lsdException w:name="Table Web 2" w:semiHidden="1" w:unhideWhenUsed="1"/>
+    <w:lsdException w:name="Table Web 3" w:semiHidden="1" w:unhideWhenUsed="1"/>
     <w:lsdException w:name="Balloon Text" w:semiHidden="1" w:unhideWhenUsed="1"/>
     <w:lsdException w:name="Table Grid" w:uiPriority="59"/>
     <w:lsdException w:name="Table Theme" w:semiHidden="1" w:unhideWhenUsed="1"/>
@@ -9718,7 +9691,6 @@
     <w:lsdException w:name="Smart Hyperlink" w:semiHidden="1" w:unhideWhenUsed="1"/>
     <w:lsdException w:name="Hashtag" w:semiHidden="1" w:unhideWhenUsed="1"/>
     <w:lsdException w:name="Unresolved Mention" w:semiHidden="1" w:unhideWhenUsed="1"/>
-    <w:lsdException w:name="Smart Link" w:semiHidden="1" w:unhideWhenUsed="1"/>
   </w:latentStyles>
   <w:style w:type="paragraph" w:default="1" w:styleId="Normal">
     <w:name w:val="Normal"/>
@@ -10775,7 +10747,7 @@
 </file>
 
 <file path=customXml/itemProps1.xml><?xml version="1.0" encoding="utf-8"?>
-<ds:datastoreItem xmlns:ds="http://schemas.openxmlformats.org/officeDocument/2006/customXml" ds:itemID="{50ABB68A-CEF7-4D10-9ED1-06A454A0AD24}">
+<ds:datastoreItem xmlns:ds="http://schemas.openxmlformats.org/officeDocument/2006/customXml" ds:itemID="{28263A51-956C-4D77-9BB3-55302E472748}">
   <ds:schemaRefs>
     <ds:schemaRef ds:uri="http://schemas.openxmlformats.org/officeDocument/2006/bibliography"/>
   </ds:schemaRefs>

</xml_diff>